<commit_message>
Found a data file and added challenge
Added a dataset of BoCo air temperatures taken from the NOAA PSL.
</commit_message>
<xml_diff>
--- a/notebooks/Day1_Challenge.docx
+++ b/notebooks/Day1_Challenge.docx
@@ -16,12 +16,12 @@
     <w:p/>
     <w:p>
       <w:r>
-        <w:t xml:space="preserve">Welcome to your Python Bootcamp </w:t>
+        <w:t>Welcome to your Python Bootcamp group</w:t>
+      </w:r>
+      <w:r>
+        <w:t xml:space="preserve">. </w:t>
       </w:r>
       <w:proofErr w:type="spellStart"/>
-      <w:r>
-        <w:t>group</w:t>
-      </w:r>
       <w:r>
         <w:t>You’ll</w:t>
       </w:r>
@@ -172,7 +172,7 @@
           <w:b/>
           <w:bCs/>
         </w:rPr>
-        <w:t>data file name</w:t>
+        <w:t>boco_air_temp.csv</w:t>
       </w:r>
       <w:r>
         <w:t>) in this drive [</w:t>
@@ -202,15 +202,13 @@
         <w:t>N</w:t>
       </w:r>
       <w:r>
-        <w:t xml:space="preserve">otebook and import the following packages: </w:t>
-      </w:r>
-      <w:proofErr w:type="spellStart"/>
-      <w:r>
-        <w:t>Pands</w:t>
-      </w:r>
-      <w:proofErr w:type="spellEnd"/>
-      <w:r>
-        <w:t xml:space="preserve">, </w:t>
+        <w:t>otebook and import the following packages: Pand</w:t>
+      </w:r>
+      <w:r>
+        <w:t>a</w:t>
+      </w:r>
+      <w:r>
+        <w:t xml:space="preserve">s, </w:t>
       </w:r>
       <w:proofErr w:type="spellStart"/>
       <w:r>
@@ -260,7 +258,22 @@
         <w:t>data</w:t>
       </w:r>
       <w:r>
-        <w:t xml:space="preserve"> plotted against time). Once you have done this, please look at the </w:t>
+        <w:t xml:space="preserve"> plotted against time)</w:t>
+      </w:r>
+      <w:r>
+        <w:t xml:space="preserve"> of the average annual mean</w:t>
+      </w:r>
+      <w:r>
+        <w:t>.</w:t>
+      </w:r>
+      <w:r>
+        <w:t xml:space="preserve"> Also create a plot </w:t>
+      </w:r>
+      <w:r>
+        <w:t>with the lines for both March and October.</w:t>
+      </w:r>
+      <w:r>
+        <w:t xml:space="preserve"> Once you have done this, please look at the </w:t>
       </w:r>
       <w:hyperlink r:id="rId5" w:history="1">
         <w:r>
@@ -305,7 +318,13 @@
         </w:r>
       </w:hyperlink>
       <w:r>
-        <w:t xml:space="preserve">, change the line color, </w:t>
+        <w:t xml:space="preserve">, change the </w:t>
+      </w:r>
+      <w:r>
+        <w:t>size of the graph</w:t>
+      </w:r>
+      <w:r>
+        <w:t xml:space="preserve">, </w:t>
       </w:r>
       <w:proofErr w:type="spellStart"/>
       <w:r>

</xml_diff>